<commit_message>
Refactor main execution flow in agente_nfs_colab.ipynb for improved user interaction and clarity
</commit_message>
<xml_diff>
--- a/Desafio 2 - Projeto - 11062025/Levantamento de requisitos/Requisitos Funcionais - Bom.docx
+++ b/Desafio 2 - Projeto - 11062025/Levantamento de requisitos/Requisitos Funcionais - Bom.docx
@@ -664,6 +664,7 @@
           <w:color w:val="FF0000"/>
         </w:rPr>
       </w:pPr>
+      <w:commentRangeStart w:id="14"/>
       <w:r>
         <w:rPr>
           <w:b/>
@@ -682,6 +683,13 @@
           <w:color w:val="FF0000"/>
         </w:rPr>
         <w:t>(opcional, mas empresas sempre adoram exportar dados em Excel)</w:t>
+      </w:r>
+      <w:commentRangeEnd w:id="14"/>
+      <w:r>
+        <w:rPr>
+          <w:rStyle w:val="Refdecomentrio"/>
+        </w:rPr>
+        <w:commentReference w:id="14"/>
       </w:r>
     </w:p>
     <w:p/>
@@ -803,6 +811,9 @@
       <w:r>
         <w:t>Luciane fazer</w:t>
       </w:r>
+      <w:r>
+        <w:t xml:space="preserve"> com Daniel</w:t>
+      </w:r>
     </w:p>
   </w:comment>
   <w:comment w:id="6" w:author="Antonio João Nascimento Dantas / SUAFI" w:date="2025-06-23T21:24:00Z" w:initials="AJND/S">
@@ -929,6 +940,22 @@
     </w:p>
   </w:comment>
   <w:comment w:id="13" w:author="Antonio João Nascimento Dantas / SUAFI" w:date="2025-06-23T21:27:00Z" w:initials="AJND/S">
+    <w:p>
+      <w:pPr>
+        <w:pStyle w:val="Textodecomentrio"/>
+      </w:pPr>
+      <w:r>
+        <w:rPr>
+          <w:rStyle w:val="Refdecomentrio"/>
+        </w:rPr>
+        <w:annotationRef/>
+      </w:r>
+      <w:r>
+        <w:t>Já atendido</w:t>
+      </w:r>
+    </w:p>
+  </w:comment>
+  <w:comment w:id="14" w:author="Antonio João Nascimento Dantas / SUAFI" w:date="2025-06-24T00:25:00Z" w:initials="AJND/S">
     <w:p>
       <w:pPr>
         <w:pStyle w:val="Textodecomentrio"/>
@@ -963,6 +990,7 @@
   <w15:commentEx w15:paraId="4798F50D" w15:done="0"/>
   <w15:commentEx w15:paraId="74A30364" w15:done="0"/>
   <w15:commentEx w15:paraId="74A1AE47" w15:done="0"/>
+  <w15:commentEx w15:paraId="6A4A1BA6" w15:done="0"/>
 </w15:commentsEx>
 </file>
 
@@ -982,6 +1010,7 @@
   <w16cex:commentExtensible w16cex:durableId="2C04450D" w16cex:dateUtc="2025-06-24T00:26:00Z"/>
   <w16cex:commentExtensible w16cex:durableId="2C044538" w16cex:dateUtc="2025-06-24T00:27:00Z"/>
   <w16cex:commentExtensible w16cex:durableId="2C04454B" w16cex:dateUtc="2025-06-24T00:27:00Z"/>
+  <w16cex:commentExtensible w16cex:durableId="2C046F05" w16cex:dateUtc="2025-06-24T03:25:00Z"/>
 </w16cex:commentsExtensible>
 </file>
 
@@ -1001,6 +1030,7 @@
   <w16cid:commentId w16cid:paraId="4798F50D" w16cid:durableId="2C04450D"/>
   <w16cid:commentId w16cid:paraId="74A30364" w16cid:durableId="2C044538"/>
   <w16cid:commentId w16cid:paraId="74A1AE47" w16cid:durableId="2C04454B"/>
+  <w16cid:commentId w16cid:paraId="6A4A1BA6" w16cid:durableId="2C046F05"/>
 </w16cid:commentsIds>
 </file>
 
@@ -1596,6 +1626,7 @@
     <w:lsdException w:name="HTML Sample" w:semiHidden="1" w:unhideWhenUsed="1"/>
     <w:lsdException w:name="HTML Typewriter" w:semiHidden="1" w:unhideWhenUsed="1"/>
     <w:lsdException w:name="HTML Variable" w:semiHidden="1" w:unhideWhenUsed="1"/>
+    <w:lsdException w:name="Normal Table" w:semiHidden="1" w:unhideWhenUsed="1"/>
     <w:lsdException w:name="annotation subject" w:semiHidden="1" w:unhideWhenUsed="1"/>
     <w:lsdException w:name="No List" w:semiHidden="1" w:unhideWhenUsed="1"/>
     <w:lsdException w:name="Outline List 1" w:semiHidden="1" w:unhideWhenUsed="1"/>
@@ -1642,8 +1673,10 @@
     <w:lsdException w:name="Table Subtle 2" w:semiHidden="1" w:unhideWhenUsed="1"/>
     <w:lsdException w:name="Table Web 1" w:semiHidden="1" w:unhideWhenUsed="1"/>
     <w:lsdException w:name="Table Web 2" w:semiHidden="1" w:unhideWhenUsed="1"/>
+    <w:lsdException w:name="Table Web 3" w:semiHidden="1" w:unhideWhenUsed="1"/>
     <w:lsdException w:name="Balloon Text" w:semiHidden="1" w:unhideWhenUsed="1"/>
     <w:lsdException w:name="Table Grid" w:uiPriority="39"/>
+    <w:lsdException w:name="Table Theme" w:semiHidden="1" w:unhideWhenUsed="1"/>
     <w:lsdException w:name="Placeholder Text" w:semiHidden="1"/>
     <w:lsdException w:name="No Spacing" w:uiPriority="1" w:qFormat="1"/>
     <w:lsdException w:name="Light Shading" w:uiPriority="60"/>

</xml_diff>